<commit_message>
Added PDF of final documentation.
</commit_message>
<xml_diff>
--- a/Documentation/Final Documentation/Milestone 3 - Release Notes 1.0.0.docx
+++ b/Documentation/Final Documentation/Milestone 3 - Release Notes 1.0.0.docx
@@ -66,103 +66,11 @@
         </w:rPr>
       </w:pPr>
       <w:proofErr w:type="spellStart"/>
-      <w:proofErr w:type="gramStart"/>
       <w:r>
         <w:rPr>
           <w:rFonts w:asciiTheme="minorBidi" w:hAnsiTheme="minorBidi"/>
         </w:rPr>
         <w:t>Gate:Crash</w:t>
-      </w:r>
-      <w:proofErr w:type="spellEnd"/>
-      <w:proofErr w:type="gramEnd"/>
-    </w:p>
-    <w:p>
-      <w:pPr>
-        <w:pStyle w:val="ListParagraph"/>
-        <w:spacing w:line="480" w:lineRule="auto"/>
-        <w:jc w:val="center"/>
-        <w:rPr>
-          <w:rFonts w:asciiTheme="minorBidi" w:hAnsiTheme="minorBidi"/>
-        </w:rPr>
-      </w:pPr>
-      <w:r>
-        <w:rPr>
-          <w:rFonts w:asciiTheme="minorBidi" w:hAnsiTheme="minorBidi"/>
-        </w:rPr>
-        <w:t>Giovanni E. Martinez</w:t>
-      </w:r>
-    </w:p>
-    <w:p>
-      <w:pPr>
-        <w:pStyle w:val="ListParagraph"/>
-        <w:spacing w:line="480" w:lineRule="auto"/>
-        <w:jc w:val="center"/>
-        <w:rPr>
-          <w:rFonts w:asciiTheme="minorBidi" w:hAnsiTheme="minorBidi"/>
-        </w:rPr>
-      </w:pPr>
-      <w:r>
-        <w:rPr>
-          <w:rFonts w:asciiTheme="minorBidi" w:hAnsiTheme="minorBidi"/>
-        </w:rPr>
-        <w:t>CST-45</w:t>
-      </w:r>
-      <w:r>
-        <w:rPr>
-          <w:rFonts w:asciiTheme="minorBidi" w:hAnsiTheme="minorBidi"/>
-        </w:rPr>
-        <w:t>2</w:t>
-      </w:r>
-      <w:r>
-        <w:rPr>
-          <w:rFonts w:asciiTheme="minorBidi" w:hAnsiTheme="minorBidi"/>
-        </w:rPr>
-        <w:t xml:space="preserve"> </w:t>
-      </w:r>
-      <w:r>
-        <w:rPr>
-          <w:rFonts w:asciiTheme="minorBidi" w:hAnsiTheme="minorBidi"/>
-        </w:rPr>
-        <w:t>Development Release Notes</w:t>
-      </w:r>
-    </w:p>
-    <w:p>
-      <w:pPr>
-        <w:pStyle w:val="ListParagraph"/>
-        <w:spacing w:line="480" w:lineRule="auto"/>
-        <w:jc w:val="center"/>
-        <w:rPr>
-          <w:rFonts w:asciiTheme="minorBidi" w:hAnsiTheme="minorBidi"/>
-        </w:rPr>
-      </w:pPr>
-      <w:r>
-        <w:rPr>
-          <w:rFonts w:asciiTheme="minorBidi" w:hAnsiTheme="minorBidi"/>
-        </w:rPr>
-        <w:t>Grand Canyon University</w:t>
-      </w:r>
-    </w:p>
-    <w:p>
-      <w:pPr>
-        <w:pStyle w:val="ListParagraph"/>
-        <w:spacing w:line="480" w:lineRule="auto"/>
-        <w:jc w:val="center"/>
-        <w:rPr>
-          <w:rFonts w:asciiTheme="minorBidi" w:hAnsiTheme="minorBidi"/>
-        </w:rPr>
-      </w:pPr>
-      <w:r>
-        <w:rPr>
-          <w:rFonts w:asciiTheme="minorBidi" w:hAnsiTheme="minorBidi"/>
-        </w:rPr>
-        <w:t xml:space="preserve">Instructor: Professor Mark </w:t>
-      </w:r>
-      <w:proofErr w:type="spellStart"/>
-      <w:r>
-        <w:rPr>
-          <w:rFonts w:asciiTheme="minorBidi" w:hAnsiTheme="minorBidi"/>
-        </w:rPr>
-        <w:t>Reha</w:t>
       </w:r>
       <w:proofErr w:type="spellEnd"/>
     </w:p>
@@ -179,19 +87,7 @@
         <w:rPr>
           <w:rFonts w:asciiTheme="minorBidi" w:hAnsiTheme="minorBidi"/>
         </w:rPr>
-        <w:t>Revision: 1.</w:t>
-      </w:r>
-      <w:r>
-        <w:rPr>
-          <w:rFonts w:asciiTheme="minorBidi" w:hAnsiTheme="minorBidi"/>
-        </w:rPr>
-        <w:t>4</w:t>
-      </w:r>
-      <w:r>
-        <w:rPr>
-          <w:rFonts w:asciiTheme="minorBidi" w:hAnsiTheme="minorBidi"/>
-        </w:rPr>
-        <w:t>.0</w:t>
+        <w:t>Giovanni E. Martinez</w:t>
       </w:r>
     </w:p>
     <w:p>
@@ -207,6 +103,108 @@
         <w:rPr>
           <w:rFonts w:asciiTheme="minorBidi" w:hAnsiTheme="minorBidi"/>
         </w:rPr>
+        <w:t>CST-45</w:t>
+      </w:r>
+      <w:r>
+        <w:rPr>
+          <w:rFonts w:asciiTheme="minorBidi" w:hAnsiTheme="minorBidi"/>
+        </w:rPr>
+        <w:t>2</w:t>
+      </w:r>
+      <w:r>
+        <w:rPr>
+          <w:rFonts w:asciiTheme="minorBidi" w:hAnsiTheme="minorBidi"/>
+        </w:rPr>
+        <w:t xml:space="preserve"> </w:t>
+      </w:r>
+      <w:r>
+        <w:rPr>
+          <w:rFonts w:asciiTheme="minorBidi" w:hAnsiTheme="minorBidi"/>
+        </w:rPr>
+        <w:t>Development Release Notes</w:t>
+      </w:r>
+    </w:p>
+    <w:p>
+      <w:pPr>
+        <w:pStyle w:val="ListParagraph"/>
+        <w:spacing w:line="480" w:lineRule="auto"/>
+        <w:jc w:val="center"/>
+        <w:rPr>
+          <w:rFonts w:asciiTheme="minorBidi" w:hAnsiTheme="minorBidi"/>
+        </w:rPr>
+      </w:pPr>
+      <w:r>
+        <w:rPr>
+          <w:rFonts w:asciiTheme="minorBidi" w:hAnsiTheme="minorBidi"/>
+        </w:rPr>
+        <w:t>Grand Canyon University</w:t>
+      </w:r>
+    </w:p>
+    <w:p>
+      <w:pPr>
+        <w:pStyle w:val="ListParagraph"/>
+        <w:spacing w:line="480" w:lineRule="auto"/>
+        <w:jc w:val="center"/>
+        <w:rPr>
+          <w:rFonts w:asciiTheme="minorBidi" w:hAnsiTheme="minorBidi"/>
+        </w:rPr>
+      </w:pPr>
+      <w:r>
+        <w:rPr>
+          <w:rFonts w:asciiTheme="minorBidi" w:hAnsiTheme="minorBidi"/>
+        </w:rPr>
+        <w:t xml:space="preserve">Instructor: Professor Mark </w:t>
+      </w:r>
+      <w:proofErr w:type="spellStart"/>
+      <w:r>
+        <w:rPr>
+          <w:rFonts w:asciiTheme="minorBidi" w:hAnsiTheme="minorBidi"/>
+        </w:rPr>
+        <w:t>Reha</w:t>
+      </w:r>
+      <w:proofErr w:type="spellEnd"/>
+    </w:p>
+    <w:p>
+      <w:pPr>
+        <w:pStyle w:val="ListParagraph"/>
+        <w:spacing w:line="480" w:lineRule="auto"/>
+        <w:jc w:val="center"/>
+        <w:rPr>
+          <w:rFonts w:asciiTheme="minorBidi" w:hAnsiTheme="minorBidi"/>
+        </w:rPr>
+      </w:pPr>
+      <w:r>
+        <w:rPr>
+          <w:rFonts w:asciiTheme="minorBidi" w:hAnsiTheme="minorBidi"/>
+        </w:rPr>
+        <w:t>Revision: 1.</w:t>
+      </w:r>
+      <w:r>
+        <w:rPr>
+          <w:rFonts w:asciiTheme="minorBidi" w:hAnsiTheme="minorBidi"/>
+        </w:rPr>
+        <w:t>4</w:t>
+      </w:r>
+      <w:r>
+        <w:rPr>
+          <w:rFonts w:asciiTheme="minorBidi" w:hAnsiTheme="minorBidi"/>
+        </w:rPr>
+        <w:t>.0</w:t>
+      </w:r>
+    </w:p>
+    <w:p>
+      <w:pPr>
+        <w:pStyle w:val="ListParagraph"/>
+        <w:spacing w:line="480" w:lineRule="auto"/>
+        <w:jc w:val="center"/>
+        <w:rPr>
+          <w:rFonts w:asciiTheme="minorBidi" w:hAnsiTheme="minorBidi"/>
+        </w:rPr>
+      </w:pPr>
+      <w:r>
+        <w:rPr>
+          <w:rFonts w:asciiTheme="minorBidi" w:hAnsiTheme="minorBidi"/>
+        </w:rPr>
         <w:t xml:space="preserve">Date: </w:t>
       </w:r>
       <w:r>
@@ -321,21 +319,7 @@
         <w:rPr>
           <w:rFonts w:asciiTheme="minorBidi" w:hAnsiTheme="minorBidi"/>
         </w:rPr>
-        <w:t xml:space="preserve">creation and finalization of the player combat system, supported </w:t>
-      </w:r>
-      <w:proofErr w:type="gramStart"/>
-      <w:r>
-        <w:rPr>
-          <w:rFonts w:asciiTheme="minorBidi" w:hAnsiTheme="minorBidi"/>
-        </w:rPr>
-        <w:t>through the use of</w:t>
-      </w:r>
-      <w:proofErr w:type="gramEnd"/>
-      <w:r>
-        <w:rPr>
-          <w:rFonts w:asciiTheme="minorBidi" w:hAnsiTheme="minorBidi"/>
-        </w:rPr>
-        <w:t xml:space="preserve"> the</w:t>
+        <w:t>creation and finalization of the player combat system, supported through the use of the</w:t>
       </w:r>
       <w:r>
         <w:rPr>
@@ -415,39 +399,17 @@
         </w:rPr>
         <w:t xml:space="preserve"> </w:t>
       </w:r>
-      <w:proofErr w:type="gramStart"/>
-      <w:r>
-        <w:rPr>
-          <w:rFonts w:asciiTheme="minorBidi" w:hAnsiTheme="minorBidi"/>
-        </w:rPr>
-        <w:t>Additionally</w:t>
-      </w:r>
-      <w:proofErr w:type="gramEnd"/>
-      <w:r>
-        <w:rPr>
-          <w:rFonts w:asciiTheme="minorBidi" w:hAnsiTheme="minorBidi"/>
-        </w:rPr>
-        <w:t xml:space="preserve"> the code drop includes the logic and control for transitioning between scene views within the game, such as the main menu, the lobby/hub, and the dungeon scenes</w:t>
-      </w:r>
-      <w:r>
-        <w:rPr>
-          <w:rFonts w:asciiTheme="minorBidi" w:hAnsiTheme="minorBidi"/>
-        </w:rPr>
-        <w:t xml:space="preserve">. This code </w:t>
-      </w:r>
-      <w:proofErr w:type="gramStart"/>
-      <w:r>
-        <w:rPr>
-          <w:rFonts w:asciiTheme="minorBidi" w:hAnsiTheme="minorBidi"/>
-        </w:rPr>
-        <w:t>drop</w:t>
-      </w:r>
-      <w:proofErr w:type="gramEnd"/>
-      <w:r>
-        <w:rPr>
-          <w:rFonts w:asciiTheme="minorBidi" w:hAnsiTheme="minorBidi"/>
-        </w:rPr>
-        <w:t xml:space="preserve"> also</w:t>
+      <w:r>
+        <w:rPr>
+          <w:rFonts w:asciiTheme="minorBidi" w:hAnsiTheme="minorBidi"/>
+        </w:rPr>
+        <w:t>Additionally the code drop includes the logic and control for transitioning between scene views within the game, such as the main menu, the lobby/hub, and the dungeon scenes</w:t>
+      </w:r>
+      <w:r>
+        <w:rPr>
+          <w:rFonts w:asciiTheme="minorBidi" w:hAnsiTheme="minorBidi"/>
+        </w:rPr>
+        <w:t>. This code drop also</w:t>
       </w:r>
       <w:r>
         <w:rPr>
@@ -467,14 +429,7 @@
         <w:rPr>
           <w:rFonts w:asciiTheme="minorBidi" w:hAnsiTheme="minorBidi"/>
         </w:rPr>
-        <w:t xml:space="preserve"> components for the enemy entity navigation. This was due to conflicts between the functionality of the enemy entity and the logic automatically provided through </w:t>
-      </w:r>
-      <w:proofErr w:type="gramStart"/>
-      <w:r>
-        <w:rPr>
-          <w:rFonts w:asciiTheme="minorBidi" w:hAnsiTheme="minorBidi"/>
-        </w:rPr>
-        <w:t xml:space="preserve">the </w:t>
+        <w:t xml:space="preserve"> components for the enemy entity navigation. This was due to conflicts between the functionality of the enemy entity and the logic automatically provided through the </w:t>
       </w:r>
       <w:proofErr w:type="spellStart"/>
       <w:r>
@@ -484,7 +439,6 @@
         <w:t>NavMesh</w:t>
       </w:r>
       <w:proofErr w:type="spellEnd"/>
-      <w:proofErr w:type="gramEnd"/>
       <w:r>
         <w:rPr>
           <w:rFonts w:asciiTheme="minorBidi" w:hAnsiTheme="minorBidi"/>
@@ -1429,21 +1383,7 @@
               <w:rPr>
                 <w:rFonts w:asciiTheme="minorBidi" w:hAnsiTheme="minorBidi"/>
               </w:rPr>
-              <w:t xml:space="preserve">As a player I would like to use the right analog stick on the </w:t>
-            </w:r>
-            <w:proofErr w:type="gramStart"/>
-            <w:r>
-              <w:rPr>
-                <w:rFonts w:asciiTheme="minorBidi" w:hAnsiTheme="minorBidi"/>
-              </w:rPr>
-              <w:t>gamepad, or</w:t>
-            </w:r>
-            <w:proofErr w:type="gramEnd"/>
-            <w:r>
-              <w:rPr>
-                <w:rFonts w:asciiTheme="minorBidi" w:hAnsiTheme="minorBidi"/>
-              </w:rPr>
-              <w:t xml:space="preserve"> move the mouse so that I can precisely aim my weapons.</w:t>
+              <w:t>As a player I would like to use the right analog stick on the gamepad, or move the mouse so that I can precisely aim my weapons.</w:t>
             </w:r>
           </w:p>
         </w:tc>
@@ -6756,6 +6696,7 @@
       <w:r>
         <w:rPr>
           <w:rFonts w:asciiTheme="minorBidi" w:hAnsiTheme="minorBidi"/>
+          <w:noProof/>
         </w:rPr>
         <w:drawing>
           <wp:inline distT="0" distB="0" distL="0" distR="0" wp14:anchorId="2E999340" wp14:editId="223BB841">
@@ -6823,13 +6764,17 @@
     <w:p>
       <w:pPr>
         <w:spacing w:line="276" w:lineRule="auto"/>
+        <w:rPr>
+          <w:rFonts w:asciiTheme="minorBidi" w:hAnsiTheme="minorBidi"/>
+        </w:rPr>
       </w:pPr>
       <w:hyperlink r:id="rId6" w:history="1">
         <w:r>
           <w:rPr>
             <w:rStyle w:val="Hyperlink"/>
+            <w:rFonts w:asciiTheme="minorBidi" w:hAnsiTheme="minorBidi"/>
           </w:rPr>
-          <w:t>https://www.loom.com/share/fbf413b572684d9a9ade4f7c832a5bd9</w:t>
+          <w:t>https://www.loom.com/share/a99168c84919449a83e25feb9cbf1818</w:t>
         </w:r>
       </w:hyperlink>
     </w:p>

</xml_diff>